<commit_message>
done pr 3 and few fix in pr 2
</commit_message>
<xml_diff>
--- a/bal_pr_2_v1.docx
+++ b/bal_pr_2_v1.docx
@@ -664,8 +664,6 @@
           <w:szCs w:val="28"/>
         </w:rPr>
       </w:pPr>
-      <w:bookmarkStart w:id="2" w:name="_GoBack"/>
-      <w:bookmarkEnd w:id="2"/>
     </w:p>
     <w:p>
       <w:pPr>
@@ -791,7 +789,6 @@
         <w:pStyle w:val="H16L"/>
       </w:pPr>
       <w:r>
-        <w:lastRenderedPageBreak/>
         <w:t>Цель работы:</w:t>
       </w:r>
     </w:p>
@@ -1264,6 +1261,9 @@
         <w:pStyle w:val="IMG"/>
       </w:pPr>
       <w:r>
+        <w:rPr>
+          <w:noProof/>
+        </w:rPr>
         <w:drawing>
           <wp:inline distT="0" distB="0" distL="0" distR="0" wp14:anchorId="44C1194C">
             <wp:extent cx="2304415" cy="286385"/>
@@ -1348,6 +1348,9 @@
         <w:pStyle w:val="IMG"/>
       </w:pPr>
       <w:r>
+        <w:rPr>
+          <w:noProof/>
+        </w:rPr>
         <w:drawing>
           <wp:inline distT="0" distB="0" distL="0" distR="0" wp14:anchorId="40B7F8AB">
             <wp:extent cx="1094105" cy="667385"/>
@@ -1443,6 +1446,9 @@
         <w:t xml:space="preserve"> </w:t>
       </w:r>
       <w:r>
+        <w:rPr>
+          <w:noProof/>
+        </w:rPr>
         <w:drawing>
           <wp:inline distT="0" distB="0" distL="0" distR="0" wp14:anchorId="5B18401A">
             <wp:extent cx="618490" cy="267970"/>
@@ -1495,7 +1501,6 @@
         <w:pStyle w:val="MAIN"/>
       </w:pPr>
       <w:r>
-        <w:lastRenderedPageBreak/>
         <w:t>Это значит, что у истинно (равно 1), если х ложно (равно 0), и</w:t>
       </w:r>
       <w:r>
@@ -1532,6 +1537,9 @@
         <w:pStyle w:val="IMG"/>
       </w:pPr>
       <w:r>
+        <w:rPr>
+          <w:noProof/>
+        </w:rPr>
         <w:drawing>
           <wp:inline distT="0" distB="0" distL="0" distR="0" wp14:anchorId="1E5AB0F2">
             <wp:extent cx="1103630" cy="694690"/>
@@ -1588,8 +1596,8 @@
       <w:pPr>
         <w:pStyle w:val="OL"/>
       </w:pPr>
-      <w:bookmarkStart w:id="3" w:name="page3"/>
-      <w:bookmarkEnd w:id="3"/>
+      <w:bookmarkStart w:id="2" w:name="page3"/>
+      <w:bookmarkEnd w:id="2"/>
       <w:r>
         <w:t>Какие логические операции осуществляют функции Пирса и функции Шеффера?</w:t>
       </w:r>
@@ -1619,6 +1627,9 @@
         <w:pStyle w:val="IMG"/>
       </w:pPr>
       <w:r>
+        <w:rPr>
+          <w:noProof/>
+        </w:rPr>
         <w:drawing>
           <wp:inline distT="0" distB="0" distL="0" distR="0" wp14:anchorId="5D17D1F1">
             <wp:extent cx="1676400" cy="389890"/>
@@ -1683,7 +1694,11 @@
         <w:t>Функция Шеффера</w:t>
       </w:r>
       <w:r>
-        <w:t>, обозначаемая символически вертикальной черточкой | (штрих Шеффера) и отображающая операцию И-НЕ. Для простейшей функции двух переменных х1 и х2 функция у = 0 тогда и только тогда, когда х1 = х2 = 1:</w:t>
+        <w:t xml:space="preserve">, обозначаемая символически вертикальной черточкой | (штрих Шеффера) и отображающая операцию И-НЕ. Для простейшей </w:t>
+      </w:r>
+      <w:r>
+        <w:lastRenderedPageBreak/>
+        <w:t>функции двух переменных х1 и х2 функция у = 0 тогда и только тогда, когда х1 = х2 = 1:</w:t>
       </w:r>
     </w:p>
     <w:p>
@@ -1696,6 +1711,9 @@
         <w:pStyle w:val="IMG"/>
       </w:pPr>
       <w:r>
+        <w:rPr>
+          <w:noProof/>
+        </w:rPr>
         <w:drawing>
           <wp:inline distT="0" distB="0" distL="0" distR="0" wp14:anchorId="5FB47DCA">
             <wp:extent cx="1276985" cy="381000"/>
@@ -1837,8 +1855,8 @@
           <w:szCs w:val="20"/>
         </w:rPr>
       </w:pPr>
-      <w:bookmarkStart w:id="4" w:name="page4"/>
-      <w:bookmarkEnd w:id="4"/>
+      <w:bookmarkStart w:id="3" w:name="page4"/>
+      <w:bookmarkEnd w:id="3"/>
       <w:r>
         <w:lastRenderedPageBreak/>
         <w:t>Практическая часть</w:t>
@@ -1869,14 +1887,7 @@
           <w:b w:val="0"/>
           <w:sz w:val="28"/>
         </w:rPr>
-        <w:t xml:space="preserve">. </w:t>
-      </w:r>
-      <w:r>
-        <w:rPr>
-          <w:b w:val="0"/>
-          <w:sz w:val="28"/>
-        </w:rPr>
-        <w:t>Преобразовать в соответствующую форму следующие числа</w:t>
+        <w:t>. Преобразовать в соответствующую форму следующие числа</w:t>
       </w:r>
       <w:r>
         <w:rPr>
@@ -3507,34 +3518,19 @@
         <w:pStyle w:val="MAIN"/>
       </w:pPr>
       <w:r>
-        <w:rPr>
-          <w:lang w:val="en-US"/>
-        </w:rPr>
         <w:t>10111</w:t>
       </w:r>
       <w:r>
         <w:t>.1</w:t>
       </w:r>
       <w:r>
-        <w:rPr>
-          <w:lang w:val="en-US"/>
-        </w:rPr>
         <w:t>0</w:t>
       </w:r>
       <w:r>
         <w:t>01.</w:t>
       </w:r>
       <w:r>
-        <w:rPr>
-          <w:lang w:val="en-US"/>
-        </w:rPr>
-        <w:t xml:space="preserve"> </w:t>
-      </w:r>
-      <w:r>
-        <w:rPr>
-          <w:lang w:val="en-US"/>
-        </w:rPr>
-        <w:t>11111010001</w:t>
+        <w:t xml:space="preserve"> 11111010001</w:t>
       </w:r>
     </w:p>
     <w:p>
@@ -3544,16 +3540,19 @@
     </w:p>
     <w:p>
       <w:pPr>
-        <w:pStyle w:val="MAIN"/>
-        <w:sectPr>
-          <w:type w:val="continuous"/>
-          <w:pgSz w:w="11900" w:h="16838"/>
-          <w:pgMar w:top="1130" w:right="844" w:bottom="1440" w:left="1440" w:header="0" w:footer="0" w:gutter="0"/>
-          <w:cols w:space="720" w:equalWidth="0">
-            <w:col w:w="9620"/>
-          </w:cols>
-        </w:sectPr>
-      </w:pPr>
+        <w:spacing w:before="0" w:after="200"/>
+        <w:rPr>
+          <w:rFonts w:ascii="Times New Roman" w:eastAsiaTheme="minorHAnsi" w:hAnsi="Times New Roman" w:cstheme="minorBidi"/>
+          <w:b/>
+          <w:sz w:val="32"/>
+          <w:szCs w:val="21"/>
+        </w:rPr>
+      </w:pPr>
+      <w:bookmarkStart w:id="4" w:name="page5"/>
+      <w:bookmarkEnd w:id="4"/>
+      <w:r>
+        <w:br w:type="page"/>
+      </w:r>
     </w:p>
     <w:p>
       <w:pPr>
@@ -3563,8 +3562,6 @@
           <w:szCs w:val="20"/>
         </w:rPr>
       </w:pPr>
-      <w:bookmarkStart w:id="5" w:name="page5"/>
-      <w:bookmarkEnd w:id="5"/>
       <w:r>
         <w:lastRenderedPageBreak/>
         <w:t>Задание 2</w:t>
@@ -3593,6 +3590,9 @@
         <w:pStyle w:val="IMG"/>
       </w:pPr>
       <w:r>
+        <w:rPr>
+          <w:noProof/>
+        </w:rPr>
         <w:drawing>
           <wp:inline distT="0" distB="0" distL="0" distR="0" wp14:anchorId="703454A3" wp14:editId="21F99D7A">
             <wp:extent cx="6195060" cy="4584700"/>
@@ -3673,8 +3673,8 @@
                 <w:lang w:val="en-US"/>
               </w:rPr>
             </w:pPr>
-            <w:bookmarkStart w:id="6" w:name="page6"/>
-            <w:bookmarkEnd w:id="6"/>
+            <w:bookmarkStart w:id="5" w:name="page6"/>
+            <w:bookmarkEnd w:id="5"/>
             <w:r>
               <w:t>Дизъюнктор</w:t>
             </w:r>
@@ -5474,9 +5474,12 @@
       <w:pPr>
         <w:pStyle w:val="IMG"/>
       </w:pPr>
-      <w:bookmarkStart w:id="7" w:name="page7"/>
-      <w:bookmarkEnd w:id="7"/>
-      <w:r>
+      <w:bookmarkStart w:id="6" w:name="page7"/>
+      <w:bookmarkEnd w:id="6"/>
+      <w:r>
+        <w:rPr>
+          <w:noProof/>
+        </w:rPr>
         <w:lastRenderedPageBreak/>
         <w:drawing>
           <wp:inline distT="0" distB="0" distL="0" distR="0" wp14:anchorId="25693359" wp14:editId="4D0FE816">
@@ -5571,6 +5574,7 @@
       </w:pPr>
       <w:r>
         <w:rPr>
+          <w:noProof/>
           <w:lang w:val="en-US"/>
         </w:rPr>
         <w:drawing>
@@ -5717,6 +5721,9 @@
         <w:pStyle w:val="IMG"/>
       </w:pPr>
       <w:r>
+        <w:rPr>
+          <w:noProof/>
+        </w:rPr>
         <w:drawing>
           <wp:inline distT="0" distB="0" distL="0" distR="0" wp14:anchorId="392735CB" wp14:editId="290530CF">
             <wp:extent cx="4686954" cy="3153215"/>
@@ -5778,33 +5785,44 @@
         <w:t>Таблица истинности логической функции:</w:t>
       </w:r>
     </w:p>
+    <w:p>
+      <w:pPr>
+        <w:pStyle w:val="MAIN"/>
+      </w:pPr>
+    </w:p>
     <w:tbl>
       <w:tblPr>
         <w:tblStyle w:val="aff1"/>
         <w:tblW w:w="0" w:type="auto"/>
+        <w:jc w:val="center"/>
         <w:tblLook w:val="04A0" w:firstRow="1" w:lastRow="0" w:firstColumn="1" w:lastColumn="0" w:noHBand="0" w:noVBand="1"/>
       </w:tblPr>
       <w:tblGrid>
         <w:gridCol w:w="356"/>
-        <w:gridCol w:w="356"/>
+        <w:gridCol w:w="372"/>
         <w:gridCol w:w="356"/>
         <w:gridCol w:w="356"/>
       </w:tblGrid>
       <w:tr>
-        <w:tc>
-          <w:tcPr>
-            <w:tcW w:w="0" w:type="auto"/>
-          </w:tcPr>
-          <w:p>
-            <w:pPr>
-              <w:pStyle w:val="MAIN"/>
-              <w:ind w:firstLine="0"/>
-              <w:rPr>
-                <w:lang w:val="en-US"/>
-              </w:rPr>
-            </w:pPr>
-            <w:r>
-              <w:rPr>
+        <w:trPr>
+          <w:jc w:val="center"/>
+        </w:trPr>
+        <w:tc>
+          <w:tcPr>
+            <w:tcW w:w="0" w:type="auto"/>
+          </w:tcPr>
+          <w:p>
+            <w:pPr>
+              <w:pStyle w:val="MAIN"/>
+              <w:ind w:firstLine="0"/>
+              <w:rPr>
+                <w:b/>
+                <w:lang w:val="en-US"/>
+              </w:rPr>
+            </w:pPr>
+            <w:r>
+              <w:rPr>
+                <w:b/>
                 <w:lang w:val="en-US"/>
               </w:rPr>
               <w:t>a</w:t>
@@ -5820,11 +5838,13 @@
               <w:pStyle w:val="MAIN"/>
               <w:ind w:firstLine="0"/>
               <w:rPr>
-                <w:lang w:val="en-US"/>
-              </w:rPr>
-            </w:pPr>
-            <w:r>
-              <w:rPr>
+                <w:b/>
+                <w:lang w:val="en-US"/>
+              </w:rPr>
+            </w:pPr>
+            <w:r>
+              <w:rPr>
+                <w:b/>
                 <w:lang w:val="en-US"/>
               </w:rPr>
               <w:t>b</w:t>
@@ -5840,11 +5860,13 @@
               <w:pStyle w:val="MAIN"/>
               <w:ind w:firstLine="0"/>
               <w:rPr>
-                <w:lang w:val="en-US"/>
-              </w:rPr>
-            </w:pPr>
-            <w:r>
-              <w:rPr>
+                <w:b/>
+                <w:lang w:val="en-US"/>
+              </w:rPr>
+            </w:pPr>
+            <w:r>
+              <w:rPr>
+                <w:b/>
                 <w:lang w:val="en-US"/>
               </w:rPr>
               <w:t>c</w:t>
@@ -5860,11 +5882,13 @@
               <w:pStyle w:val="MAIN"/>
               <w:ind w:firstLine="0"/>
               <w:rPr>
-                <w:lang w:val="en-US"/>
-              </w:rPr>
-            </w:pPr>
-            <w:r>
-              <w:rPr>
+                <w:b/>
+                <w:lang w:val="en-US"/>
+              </w:rPr>
+            </w:pPr>
+            <w:r>
+              <w:rPr>
+                <w:b/>
                 <w:lang w:val="en-US"/>
               </w:rPr>
               <w:t>y</w:t>
@@ -5873,6 +5897,9 @@
         </w:tc>
       </w:tr>
       <w:tr>
+        <w:trPr>
+          <w:jc w:val="center"/>
+        </w:trPr>
         <w:tc>
           <w:tcPr>
             <w:tcW w:w="0" w:type="auto"/>
@@ -5955,6 +5982,9 @@
         </w:tc>
       </w:tr>
       <w:tr>
+        <w:trPr>
+          <w:jc w:val="center"/>
+        </w:trPr>
         <w:tc>
           <w:tcPr>
             <w:tcW w:w="0" w:type="auto"/>
@@ -6037,6 +6067,9 @@
         </w:tc>
       </w:tr>
       <w:tr>
+        <w:trPr>
+          <w:jc w:val="center"/>
+        </w:trPr>
         <w:tc>
           <w:tcPr>
             <w:tcW w:w="0" w:type="auto"/>
@@ -6119,6 +6152,9 @@
         </w:tc>
       </w:tr>
       <w:tr>
+        <w:trPr>
+          <w:jc w:val="center"/>
+        </w:trPr>
         <w:tc>
           <w:tcPr>
             <w:tcW w:w="0" w:type="auto"/>
@@ -6201,6 +6237,9 @@
         </w:tc>
       </w:tr>
       <w:tr>
+        <w:trPr>
+          <w:jc w:val="center"/>
+        </w:trPr>
         <w:tc>
           <w:tcPr>
             <w:tcW w:w="0" w:type="auto"/>
@@ -6283,6 +6322,9 @@
         </w:tc>
       </w:tr>
       <w:tr>
+        <w:trPr>
+          <w:jc w:val="center"/>
+        </w:trPr>
         <w:tc>
           <w:tcPr>
             <w:tcW w:w="0" w:type="auto"/>
@@ -6365,6 +6407,9 @@
         </w:tc>
       </w:tr>
       <w:tr>
+        <w:trPr>
+          <w:jc w:val="center"/>
+        </w:trPr>
         <w:tc>
           <w:tcPr>
             <w:tcW w:w="0" w:type="auto"/>
@@ -6447,6 +6492,9 @@
         </w:tc>
       </w:tr>
       <w:tr>
+        <w:trPr>
+          <w:jc w:val="center"/>
+        </w:trPr>
         <w:tc>
           <w:tcPr>
             <w:tcW w:w="0" w:type="auto"/>
@@ -6536,16 +6584,29 @@
     </w:p>
     <w:p>
       <w:pPr>
+        <w:pStyle w:val="H16L"/>
+      </w:pPr>
+      <w:r>
+        <w:t>Вывод:</w:t>
+      </w:r>
+    </w:p>
+    <w:p>
+      <w:pPr>
         <w:pStyle w:val="MAIN"/>
       </w:pPr>
       <w:r>
-        <w:rPr>
-          <w:b/>
-        </w:rPr>
-        <w:t>Вывод:</w:t>
-      </w:r>
-      <w:r>
-        <w:t xml:space="preserve"> в ходе данной практической работы мы ознакомились с основными характеристиками логических элементов и основами синтеза логических схем.</w:t>
+        <w:t>В</w:t>
+      </w:r>
+      <w:r>
+        <w:t xml:space="preserve"> ходе данной практической работы мы ознакомились с основными характеристиками логических элементов</w:t>
+      </w:r>
+      <w:r>
+        <w:t>, преобразованием чисел в двоичную систему счисления в десятичную и обратно</w:t>
+      </w:r>
+      <w:bookmarkStart w:id="7" w:name="_GoBack"/>
+      <w:bookmarkEnd w:id="7"/>
+      <w:r>
+        <w:t xml:space="preserve"> и основами синтеза логических схем.</w:t>
       </w:r>
     </w:p>
     <w:sectPr>
@@ -9403,6 +9464,7 @@
   <w:style w:type="character" w:default="1" w:styleId="a5">
     <w:name w:val="Default Paragraph Font"/>
     <w:uiPriority w:val="1"/>
+    <w:semiHidden/>
     <w:unhideWhenUsed/>
   </w:style>
   <w:style w:type="table" w:default="1" w:styleId="a6">
@@ -12357,7 +12419,7 @@
 </file>
 
 <file path=customXml/itemProps1.xml><?xml version="1.0" encoding="utf-8"?>
-<ds:datastoreItem xmlns:ds="http://schemas.openxmlformats.org/officeDocument/2006/customXml" ds:itemID="{B650B44E-57F8-4924-ABFE-CE820E73A897}">
+<ds:datastoreItem xmlns:ds="http://schemas.openxmlformats.org/officeDocument/2006/customXml" ds:itemID="{7B76CCBA-7E7E-4F02-B3A3-82BB16FD13D8}">
   <ds:schemaRefs>
     <ds:schemaRef ds:uri="http://schemas.openxmlformats.org/officeDocument/2006/bibliography"/>
   </ds:schemaRefs>

</xml_diff>

<commit_message>
feat: add exs 1s lab
</commit_message>
<xml_diff>
--- a/bal_pr_2_v1.docx
+++ b/bal_pr_2_v1.docx
@@ -345,33 +345,13 @@
     <w:p>
       <w:pPr>
         <w:pStyle w:val="aff5"/>
-        <w:ind w:firstLine="709"/>
         <w:contextualSpacing/>
-        <w:outlineLvl w:val="1"/>
-        <w:rPr>
-          <w:rFonts w:ascii="Times New Roman" w:hAnsi="Times New Roman"/>
-          <w:sz w:val="30"/>
-          <w:szCs w:val="30"/>
-        </w:rPr>
-      </w:pPr>
-      <w:bookmarkStart w:id="1" w:name="_Toc389316364"/>
-    </w:p>
-    <w:p>
-      <w:pPr>
-        <w:pStyle w:val="aff5"/>
-        <w:contextualSpacing/>
+        <w:jc w:val="center"/>
         <w:rPr>
           <w:rFonts w:ascii="Times New Roman" w:hAnsi="Times New Roman"/>
           <w:sz w:val="28"/>
           <w:szCs w:val="28"/>
         </w:rPr>
-        <w:sectPr>
-          <w:pgSz w:w="11900" w:h="16838"/>
-          <w:pgMar w:top="1130" w:right="844" w:bottom="1440" w:left="1440" w:header="0" w:footer="0" w:gutter="0"/>
-          <w:cols w:space="720" w:equalWidth="0">
-            <w:col w:w="9620"/>
-          </w:cols>
-        </w:sectPr>
       </w:pPr>
     </w:p>
     <w:p>
@@ -383,49 +363,60 @@
           <w:sz w:val="28"/>
           <w:szCs w:val="28"/>
         </w:rPr>
-      </w:pPr>
-      <w:r>
+        <w:sectPr>
+          <w:type w:val="continuous"/>
+          <w:pgSz w:w="11906" w:h="16838"/>
+          <w:pgMar w:top="1134" w:right="850" w:bottom="1134" w:left="1701" w:header="708" w:footer="708" w:gutter="0"/>
+          <w:cols w:space="708"/>
+          <w:docGrid w:linePitch="360"/>
+        </w:sectPr>
+      </w:pPr>
+      <w:bookmarkStart w:id="1" w:name="_Toc389316364"/>
+    </w:p>
+    <w:p>
+      <w:pPr>
+        <w:pStyle w:val="aff5"/>
+        <w:contextualSpacing/>
         <w:rPr>
           <w:rFonts w:ascii="Times New Roman" w:hAnsi="Times New Roman"/>
           <w:sz w:val="28"/>
           <w:szCs w:val="28"/>
         </w:rPr>
-        <w:t>Выполнил студент группы МС-32</w:t>
-      </w:r>
+      </w:pPr>
       <w:r>
         <w:rPr>
           <w:rFonts w:ascii="Times New Roman" w:hAnsi="Times New Roman"/>
           <w:sz w:val="28"/>
           <w:szCs w:val="28"/>
         </w:rPr>
-        <w:t>:</w:t>
-      </w:r>
-    </w:p>
-    <w:p>
-      <w:pPr>
-        <w:pStyle w:val="aff5"/>
-        <w:contextualSpacing/>
+        <w:t>Выполнил студент группы МС-32</w:t>
+      </w:r>
+      <w:r>
         <w:rPr>
           <w:rFonts w:ascii="Times New Roman" w:hAnsi="Times New Roman"/>
           <w:sz w:val="28"/>
           <w:szCs w:val="28"/>
         </w:rPr>
-      </w:pPr>
-      <w:r>
+        <w:t>:</w:t>
+      </w:r>
+    </w:p>
+    <w:p>
+      <w:pPr>
+        <w:pStyle w:val="aff5"/>
+        <w:contextualSpacing/>
         <w:rPr>
           <w:rFonts w:ascii="Times New Roman" w:hAnsi="Times New Roman"/>
           <w:sz w:val="28"/>
           <w:szCs w:val="28"/>
         </w:rPr>
-        <w:t>Проверил</w:t>
-      </w:r>
+      </w:pPr>
       <w:r>
         <w:rPr>
           <w:rFonts w:ascii="Times New Roman" w:hAnsi="Times New Roman"/>
           <w:sz w:val="28"/>
           <w:szCs w:val="28"/>
         </w:rPr>
-        <w:t xml:space="preserve"> старший преподаватель</w:t>
+        <w:t>Проверил</w:t>
       </w:r>
       <w:r>
         <w:rPr>
@@ -433,70 +424,89 @@
           <w:sz w:val="28"/>
           <w:szCs w:val="28"/>
         </w:rPr>
-        <w:t>:</w:t>
-      </w:r>
-    </w:p>
-    <w:p>
-      <w:pPr>
-        <w:pStyle w:val="aff5"/>
-        <w:contextualSpacing/>
+        <w:t xml:space="preserve"> старший преподаватель</w:t>
+      </w:r>
+      <w:r>
         <w:rPr>
           <w:rFonts w:ascii="Times New Roman" w:hAnsi="Times New Roman"/>
           <w:sz w:val="28"/>
           <w:szCs w:val="28"/>
         </w:rPr>
-      </w:pPr>
-      <w:r>
+        <w:t>:</w:t>
+      </w:r>
+    </w:p>
+    <w:p>
+      <w:pPr>
+        <w:pStyle w:val="aff5"/>
+        <w:contextualSpacing/>
         <w:rPr>
           <w:rFonts w:ascii="Times New Roman" w:hAnsi="Times New Roman"/>
           <w:sz w:val="28"/>
           <w:szCs w:val="28"/>
         </w:rPr>
-        <w:t>Баль П.</w:t>
-      </w:r>
-      <w:r>
+      </w:pPr>
+    </w:p>
+    <w:p>
+      <w:pPr>
+        <w:pStyle w:val="aff5"/>
+        <w:contextualSpacing/>
         <w:rPr>
           <w:rFonts w:ascii="Times New Roman" w:hAnsi="Times New Roman"/>
           <w:sz w:val="28"/>
           <w:szCs w:val="28"/>
         </w:rPr>
-        <w:t xml:space="preserve"> </w:t>
-      </w:r>
+      </w:pPr>
       <w:r>
         <w:rPr>
           <w:rFonts w:ascii="Times New Roman" w:hAnsi="Times New Roman"/>
           <w:sz w:val="28"/>
           <w:szCs w:val="28"/>
         </w:rPr>
-        <w:t>М.</w:t>
-      </w:r>
-    </w:p>
-    <w:p>
-      <w:pPr>
-        <w:pStyle w:val="aff5"/>
-        <w:contextualSpacing/>
+        <w:t>Баль П.</w:t>
+      </w:r>
+      <w:r>
         <w:rPr>
           <w:rFonts w:ascii="Times New Roman" w:hAnsi="Times New Roman"/>
           <w:sz w:val="28"/>
           <w:szCs w:val="28"/>
         </w:rPr>
-      </w:pPr>
-      <w:proofErr w:type="spellStart"/>
+        <w:t xml:space="preserve"> </w:t>
+      </w:r>
       <w:r>
         <w:rPr>
           <w:rFonts w:ascii="Times New Roman" w:hAnsi="Times New Roman"/>
           <w:sz w:val="28"/>
           <w:szCs w:val="28"/>
         </w:rPr>
-        <w:t>Подалов</w:t>
-      </w:r>
-      <w:proofErr w:type="spellEnd"/>
-      <w:r>
+        <w:t>М.</w:t>
+      </w:r>
+    </w:p>
+    <w:p>
+      <w:pPr>
+        <w:pStyle w:val="aff5"/>
+        <w:contextualSpacing/>
         <w:rPr>
           <w:rFonts w:ascii="Times New Roman" w:hAnsi="Times New Roman"/>
           <w:sz w:val="28"/>
           <w:szCs w:val="28"/>
         </w:rPr>
+      </w:pPr>
+      <w:proofErr w:type="spellStart"/>
+      <w:r>
+        <w:rPr>
+          <w:rFonts w:ascii="Times New Roman" w:hAnsi="Times New Roman"/>
+          <w:sz w:val="28"/>
+          <w:szCs w:val="28"/>
+        </w:rPr>
+        <w:t>Подалов</w:t>
+      </w:r>
+      <w:proofErr w:type="spellEnd"/>
+      <w:r>
+        <w:rPr>
+          <w:rFonts w:ascii="Times New Roman" w:hAnsi="Times New Roman"/>
+          <w:sz w:val="28"/>
+          <w:szCs w:val="28"/>
+        </w:rPr>
         <w:t xml:space="preserve"> М. А.</w:t>
       </w:r>
     </w:p>
@@ -512,12 +522,13 @@
         </w:rPr>
         <w:sectPr>
           <w:type w:val="continuous"/>
-          <w:pgSz w:w="11900" w:h="16838"/>
-          <w:pgMar w:top="1130" w:right="844" w:bottom="1440" w:left="1440" w:header="0" w:footer="0" w:gutter="0"/>
-          <w:cols w:num="2" w:space="720" w:equalWidth="0">
-            <w:col w:w="6174" w:space="708"/>
-            <w:col w:w="2733"/>
+          <w:pgSz w:w="11906" w:h="16838"/>
+          <w:pgMar w:top="1134" w:right="850" w:bottom="1134" w:left="1701" w:header="708" w:footer="708" w:gutter="0"/>
+          <w:cols w:num="2" w:space="708" w:equalWidth="0">
+            <w:col w:w="6000" w:space="708"/>
+            <w:col w:w="2646"/>
           </w:cols>
+          <w:docGrid w:linePitch="360"/>
         </w:sectPr>
       </w:pPr>
     </w:p>
@@ -789,6 +800,7 @@
         <w:pStyle w:val="H16L"/>
       </w:pPr>
       <w:r>
+        <w:lastRenderedPageBreak/>
         <w:t>Цель работы:</w:t>
       </w:r>
     </w:p>
@@ -994,7 +1006,7 @@
           <w:noProof/>
         </w:rPr>
         <w:drawing>
-          <wp:inline distT="0" distB="0" distL="0" distR="0" wp14:anchorId="260E6DDD">
+          <wp:inline distT="0" distB="0" distL="0" distR="0" wp14:anchorId="38F1428F" wp14:editId="1A932E03">
             <wp:extent cx="1764665" cy="304800"/>
             <wp:effectExtent l="0" t="0" r="6985" b="0"/>
             <wp:docPr id="1" name="Picture 1"/>
@@ -1139,7 +1151,7 @@
           <w:noProof/>
         </w:rPr>
         <w:drawing>
-          <wp:inline distT="0" distB="0" distL="0" distR="0" wp14:anchorId="270E198F">
+          <wp:inline distT="0" distB="0" distL="0" distR="0" wp14:anchorId="1B58D633" wp14:editId="3A1E2357">
             <wp:extent cx="1066800" cy="636905"/>
             <wp:effectExtent l="0" t="0" r="0" b="0"/>
             <wp:docPr id="2" name="Picture 2"/>
@@ -1265,7 +1277,7 @@
           <w:noProof/>
         </w:rPr>
         <w:drawing>
-          <wp:inline distT="0" distB="0" distL="0" distR="0" wp14:anchorId="44C1194C">
+          <wp:inline distT="0" distB="0" distL="0" distR="0" wp14:anchorId="313E9F04" wp14:editId="4A673132">
             <wp:extent cx="2304415" cy="286385"/>
             <wp:effectExtent l="0" t="0" r="635" b="0"/>
             <wp:docPr id="3" name="Picture 3"/>
@@ -1352,7 +1364,7 @@
           <w:noProof/>
         </w:rPr>
         <w:drawing>
-          <wp:inline distT="0" distB="0" distL="0" distR="0" wp14:anchorId="40B7F8AB">
+          <wp:inline distT="0" distB="0" distL="0" distR="0" wp14:anchorId="73D735B6" wp14:editId="22346C33">
             <wp:extent cx="1094105" cy="667385"/>
             <wp:effectExtent l="0" t="0" r="0" b="0"/>
             <wp:docPr id="4" name="Picture 4"/>
@@ -1412,6 +1424,7 @@
           <w:b/>
           <w:i/>
         </w:rPr>
+        <w:lastRenderedPageBreak/>
         <w:t>Логическое отрицание</w:t>
       </w:r>
       <w:r>
@@ -1450,7 +1463,7 @@
           <w:noProof/>
         </w:rPr>
         <w:drawing>
-          <wp:inline distT="0" distB="0" distL="0" distR="0" wp14:anchorId="5B18401A">
+          <wp:inline distT="0" distB="0" distL="0" distR="0" wp14:anchorId="5027955A" wp14:editId="199979B6">
             <wp:extent cx="618490" cy="267970"/>
             <wp:effectExtent l="0" t="0" r="0" b="0"/>
             <wp:docPr id="5" name="Picture 5"/>
@@ -1541,7 +1554,7 @@
           <w:noProof/>
         </w:rPr>
         <w:drawing>
-          <wp:inline distT="0" distB="0" distL="0" distR="0" wp14:anchorId="1E5AB0F2">
+          <wp:inline distT="0" distB="0" distL="0" distR="0" wp14:anchorId="2FDEF0B1" wp14:editId="16C48B46">
             <wp:extent cx="1103630" cy="694690"/>
             <wp:effectExtent l="0" t="0" r="1270" b="0"/>
             <wp:docPr id="6" name="Picture 6"/>
@@ -1631,7 +1644,7 @@
           <w:noProof/>
         </w:rPr>
         <w:drawing>
-          <wp:inline distT="0" distB="0" distL="0" distR="0" wp14:anchorId="5D17D1F1">
+          <wp:inline distT="0" distB="0" distL="0" distR="0" wp14:anchorId="0D1FAF29" wp14:editId="138F6A40">
             <wp:extent cx="1676400" cy="389890"/>
             <wp:effectExtent l="0" t="0" r="0" b="0"/>
             <wp:docPr id="7" name="Picture 7"/>
@@ -1694,11 +1707,7 @@
         <w:t>Функция Шеффера</w:t>
       </w:r>
       <w:r>
-        <w:t xml:space="preserve">, обозначаемая символически вертикальной черточкой | (штрих Шеффера) и отображающая операцию И-НЕ. Для простейшей </w:t>
-      </w:r>
-      <w:r>
-        <w:lastRenderedPageBreak/>
-        <w:t>функции двух переменных х1 и х2 функция у = 0 тогда и только тогда, когда х1 = х2 = 1:</w:t>
+        <w:t>, обозначаемая символически вертикальной черточкой | (штрих Шеффера) и отображающая операцию И-НЕ. Для простейшей функции двух переменных х1 и х2 функция у = 0 тогда и только тогда, когда х1 = х2 = 1:</w:t>
       </w:r>
     </w:p>
     <w:p>
@@ -1715,7 +1724,7 @@
           <w:noProof/>
         </w:rPr>
         <w:drawing>
-          <wp:inline distT="0" distB="0" distL="0" distR="0" wp14:anchorId="5FB47DCA">
+          <wp:inline distT="0" distB="0" distL="0" distR="0" wp14:anchorId="7FEBCF1F" wp14:editId="1475C91B">
             <wp:extent cx="1276985" cy="381000"/>
             <wp:effectExtent l="0" t="0" r="0" b="0"/>
             <wp:docPr id="8" name="Picture 8"/>
@@ -1776,11 +1785,6 @@
     </w:p>
     <w:p>
       <w:pPr>
-        <w:pStyle w:val="MAIN"/>
-      </w:pPr>
-    </w:p>
-    <w:p>
-      <w:pPr>
         <w:pStyle w:val="IMG"/>
       </w:pPr>
       <w:r>
@@ -1788,9 +1792,9 @@
           <w:noProof/>
         </w:rPr>
         <w:drawing>
-          <wp:inline distT="0" distB="0" distL="0" distR="0" wp14:anchorId="6B5F2B14" wp14:editId="3D049481">
-            <wp:extent cx="5660390" cy="2953385"/>
-            <wp:effectExtent l="0" t="0" r="0" b="0"/>
+          <wp:inline distT="0" distB="0" distL="0" distR="0" wp14:anchorId="05B0D991" wp14:editId="4E36EB91">
+            <wp:extent cx="5001978" cy="2609850"/>
+            <wp:effectExtent l="0" t="0" r="8255" b="0"/>
             <wp:docPr id="9" name="Picture 9"/>
             <wp:cNvGraphicFramePr>
               <a:graphicFrameLocks xmlns:a="http://schemas.openxmlformats.org/drawingml/2006/main" noChangeAspect="1"/>
@@ -1820,7 +1824,7 @@
                   <pic:spPr bwMode="auto">
                     <a:xfrm>
                       <a:off x="0" y="0"/>
-                      <a:ext cx="5660390" cy="2953385"/>
+                      <a:ext cx="5025654" cy="2622203"/>
                     </a:xfrm>
                     <a:prstGeom prst="rect">
                       <a:avLst/>
@@ -1832,19 +1836,6 @@
             </a:graphic>
           </wp:inline>
         </w:drawing>
-      </w:r>
-    </w:p>
-    <w:p>
-      <w:pPr>
-        <w:spacing w:before="0" w:after="200"/>
-        <w:rPr>
-          <w:rFonts w:ascii="Times New Roman" w:eastAsiaTheme="minorHAnsi" w:hAnsi="Times New Roman" w:cstheme="minorBidi"/>
-          <w:sz w:val="28"/>
-          <w:szCs w:val="21"/>
-        </w:rPr>
-      </w:pPr>
-      <w:r>
-        <w:br w:type="page"/>
       </w:r>
     </w:p>
     <w:p>
@@ -3183,6 +3174,8 @@
             </w:r>
           </w:p>
         </w:tc>
+        <w:bookmarkStart w:id="4" w:name="_GoBack"/>
+        <w:bookmarkEnd w:id="4"/>
       </w:tr>
     </w:tbl>
     <w:p>
@@ -3548,8 +3541,8 @@
           <w:szCs w:val="21"/>
         </w:rPr>
       </w:pPr>
-      <w:bookmarkStart w:id="4" w:name="page5"/>
-      <w:bookmarkEnd w:id="4"/>
+      <w:bookmarkStart w:id="5" w:name="page5"/>
+      <w:bookmarkEnd w:id="5"/>
       <w:r>
         <w:br w:type="page"/>
       </w:r>
@@ -3594,7 +3587,7 @@
           <w:noProof/>
         </w:rPr>
         <w:drawing>
-          <wp:inline distT="0" distB="0" distL="0" distR="0" wp14:anchorId="703454A3" wp14:editId="21F99D7A">
+          <wp:inline distT="0" distB="0" distL="0" distR="0" wp14:anchorId="041D0824" wp14:editId="68CE12AF">
             <wp:extent cx="6195060" cy="4584700"/>
             <wp:effectExtent l="0" t="0" r="0" b="6350"/>
             <wp:docPr id="37" name="Рисунок 37"/>
@@ -3673,8 +3666,8 @@
                 <w:lang w:val="en-US"/>
               </w:rPr>
             </w:pPr>
-            <w:bookmarkStart w:id="5" w:name="page6"/>
-            <w:bookmarkEnd w:id="5"/>
+            <w:bookmarkStart w:id="6" w:name="page6"/>
+            <w:bookmarkEnd w:id="6"/>
             <w:r>
               <w:t>Дизъюнктор</w:t>
             </w:r>
@@ -5474,15 +5467,15 @@
       <w:pPr>
         <w:pStyle w:val="IMG"/>
       </w:pPr>
-      <w:bookmarkStart w:id="6" w:name="page7"/>
-      <w:bookmarkEnd w:id="6"/>
+      <w:bookmarkStart w:id="7" w:name="page7"/>
+      <w:bookmarkEnd w:id="7"/>
       <w:r>
         <w:rPr>
           <w:noProof/>
         </w:rPr>
         <w:lastRenderedPageBreak/>
         <w:drawing>
-          <wp:inline distT="0" distB="0" distL="0" distR="0" wp14:anchorId="25693359" wp14:editId="4D0FE816">
+          <wp:inline distT="0" distB="0" distL="0" distR="0" wp14:anchorId="44AFB9F6" wp14:editId="247DEBE9">
             <wp:extent cx="6106160" cy="2553335"/>
             <wp:effectExtent l="0" t="0" r="8890" b="0"/>
             <wp:docPr id="38" name="Рисунок 38"/>
@@ -5578,7 +5571,7 @@
           <w:lang w:val="en-US"/>
         </w:rPr>
         <w:drawing>
-          <wp:inline distT="0" distB="0" distL="0" distR="0" wp14:anchorId="17FDFB87" wp14:editId="28DF774B">
+          <wp:inline distT="0" distB="0" distL="0" distR="0" wp14:anchorId="0DCFFF72" wp14:editId="7F877BEC">
             <wp:extent cx="2160000" cy="194526"/>
             <wp:effectExtent l="0" t="0" r="0" b="0"/>
             <wp:docPr id="39" name="Рисунок 39"/>
@@ -5725,7 +5718,7 @@
           <w:noProof/>
         </w:rPr>
         <w:drawing>
-          <wp:inline distT="0" distB="0" distL="0" distR="0" wp14:anchorId="392735CB" wp14:editId="290530CF">
+          <wp:inline distT="0" distB="0" distL="0" distR="0" wp14:anchorId="0BA9FFD4" wp14:editId="13C81B7F">
             <wp:extent cx="4686954" cy="3153215"/>
             <wp:effectExtent l="0" t="0" r="0" b="9525"/>
             <wp:docPr id="41" name="Рисунок 41"/>
@@ -6603,8 +6596,6 @@
       <w:r>
         <w:t>, преобразованием чисел в двоичную систему счисления в десятичную и обратно</w:t>
       </w:r>
-      <w:bookmarkStart w:id="7" w:name="_GoBack"/>
-      <w:bookmarkEnd w:id="7"/>
       <w:r>
         <w:t xml:space="preserve"> и основами синтеза логических схем.</w:t>
       </w:r>
@@ -12419,7 +12410,7 @@
 </file>
 
 <file path=customXml/itemProps1.xml><?xml version="1.0" encoding="utf-8"?>
-<ds:datastoreItem xmlns:ds="http://schemas.openxmlformats.org/officeDocument/2006/customXml" ds:itemID="{7B76CCBA-7E7E-4F02-B3A3-82BB16FD13D8}">
+<ds:datastoreItem xmlns:ds="http://schemas.openxmlformats.org/officeDocument/2006/customXml" ds:itemID="{08DE9EBD-3114-44FE-BA2B-D71B5D003DDB}">
   <ds:schemaRefs>
     <ds:schemaRef ds:uri="http://schemas.openxmlformats.org/officeDocument/2006/bibliography"/>
   </ds:schemaRefs>

</xml_diff>